<commit_message>
Corrections to two participants
</commit_message>
<xml_diff>
--- a/Log of analysis COLA fMRI fFCD.docx
+++ b/Log of analysis COLA fMRI fFCD.docx
@@ -70,8 +70,15 @@
     </w:p>
     <w:p>
       <w:r>
-        <w:t>NB this is connected to Github</w:t>
-      </w:r>
+        <w:t xml:space="preserve">NB this is connected to </w:t>
+      </w:r>
+      <w:proofErr w:type="spellStart"/>
+      <w:proofErr w:type="gramStart"/>
+      <w:r>
+        <w:t>Github</w:t>
+      </w:r>
+      <w:proofErr w:type="spellEnd"/>
+      <w:proofErr w:type="gramEnd"/>
     </w:p>
     <w:p/>
     <w:p>
@@ -166,13 +173,7 @@
     </w:p>
     <w:p>
       <w:r>
-        <w:t>Generic explanati</w:t>
-      </w:r>
-      <w:r>
-        <w:t>on</w:t>
-      </w:r>
-      <w:r>
-        <w:t xml:space="preserve"> of NIFTI file format </w:t>
+        <w:t xml:space="preserve">Generic explanation of NIFTI file format </w:t>
       </w:r>
       <w:hyperlink r:id="rId6" w:history="1">
         <w:r>
@@ -429,6 +430,304 @@
         <w:t>https://osf.io/2bt7r</w:t>
       </w:r>
       <w:proofErr w:type="gramEnd"/>
+    </w:p>
+    <w:p>
+      <w:pPr>
+        <w:pStyle w:val="NormalWeb"/>
+        <w:rPr>
+          <w:b/>
+          <w:bCs/>
+          <w:sz w:val="32"/>
+          <w:szCs w:val="32"/>
+        </w:rPr>
+      </w:pPr>
+      <w:r>
+        <w:rPr>
+          <w:b/>
+          <w:bCs/>
+          <w:sz w:val="32"/>
+          <w:szCs w:val="32"/>
+        </w:rPr>
+        <w:t>25 Sep 2023</w:t>
+      </w:r>
+    </w:p>
+    <w:p>
+      <w:pPr>
+        <w:pStyle w:val="NormalWeb"/>
+      </w:pPr>
+      <w:r>
+        <w:t xml:space="preserve">So yesterday I revamped the </w:t>
+      </w:r>
+      <w:proofErr w:type="spellStart"/>
+      <w:r>
+        <w:t>preprocessing</w:t>
+      </w:r>
+      <w:proofErr w:type="spellEnd"/>
+      <w:r>
+        <w:t xml:space="preserve"> file.</w:t>
+      </w:r>
+    </w:p>
+    <w:p>
+      <w:pPr>
+        <w:pStyle w:val="NormalWeb"/>
+        <w:rPr>
+          <w:b/>
+          <w:bCs/>
+        </w:rPr>
+      </w:pPr>
+      <w:r>
+        <w:rPr>
+          <w:b/>
+          <w:bCs/>
+        </w:rPr>
+        <w:t>I now have a new project FMRI_FTCD_2023</w:t>
+      </w:r>
+    </w:p>
+    <w:p>
+      <w:pPr>
+        <w:pStyle w:val="NormalWeb"/>
+      </w:pPr>
+      <w:r>
+        <w:t xml:space="preserve">File to do </w:t>
+      </w:r>
+      <w:proofErr w:type="spellStart"/>
+      <w:r>
+        <w:t>preprocessing</w:t>
+      </w:r>
+      <w:proofErr w:type="spellEnd"/>
+      <w:r>
+        <w:t xml:space="preserve"> is: </w:t>
+      </w:r>
+      <w:proofErr w:type="spellStart"/>
+      <w:r>
+        <w:t>ftcd_preprocessing_BANOXF</w:t>
+      </w:r>
+      <w:r>
+        <w:t>.R</w:t>
+      </w:r>
+      <w:proofErr w:type="spellEnd"/>
+    </w:p>
+    <w:p>
+      <w:pPr>
+        <w:pStyle w:val="NormalWeb"/>
+      </w:pPr>
+      <w:r>
+        <w:t xml:space="preserve">I added the information at the top of file explaining about need to run it with </w:t>
+      </w:r>
+      <w:proofErr w:type="spellStart"/>
+      <w:r>
+        <w:t>Ctrl+Shift+S</w:t>
+      </w:r>
+      <w:proofErr w:type="spellEnd"/>
+      <w:r>
+        <w:t>, to run from source.</w:t>
+      </w:r>
+    </w:p>
+    <w:p>
+      <w:pPr>
+        <w:pStyle w:val="NormalWeb"/>
+      </w:pPr>
+      <w:r>
+        <w:t xml:space="preserve">It has created </w:t>
+      </w:r>
+      <w:proofErr w:type="spellStart"/>
+      <w:proofErr w:type="gramStart"/>
+      <w:r>
+        <w:t>processed_data</w:t>
+      </w:r>
+      <w:proofErr w:type="spellEnd"/>
+      <w:r>
+        <w:t>/ftcd_data_short.csv</w:t>
+      </w:r>
+      <w:proofErr w:type="gramEnd"/>
+    </w:p>
+    <w:p>
+      <w:pPr>
+        <w:pStyle w:val="NormalWeb"/>
+      </w:pPr>
+      <w:r>
+        <w:t>Script did need tweaking because BAN17 had only 17 markers in PD task.</w:t>
+      </w:r>
+    </w:p>
+    <w:p>
+      <w:pPr>
+        <w:pStyle w:val="NormalWeb"/>
+      </w:pPr>
+      <w:r>
+        <w:t>Goal for today: ensure the GAM LI processing is all OK</w:t>
+      </w:r>
+      <w:r>
+        <w:t xml:space="preserve"> - check and run script.</w:t>
+      </w:r>
+    </w:p>
+    <w:p>
+      <w:pPr>
+        <w:pStyle w:val="NormalWeb"/>
+      </w:pPr>
+      <w:r>
+        <w:t xml:space="preserve">Also, </w:t>
+      </w:r>
+      <w:proofErr w:type="spellStart"/>
+      <w:r>
+        <w:t>friendlify</w:t>
+      </w:r>
+      <w:proofErr w:type="spellEnd"/>
+      <w:r>
+        <w:t xml:space="preserve"> the script for original processing.</w:t>
+      </w:r>
+    </w:p>
+    <w:p>
+      <w:pPr>
+        <w:pStyle w:val="NormalWeb"/>
+      </w:pPr>
+    </w:p>
+    <w:p>
+      <w:pPr>
+        <w:pStyle w:val="NormalWeb"/>
+      </w:pPr>
+      <w:r>
+        <w:t>Seems to work but I realise that with 6 tasks it is getting unmanageable and needs to be in long form</w:t>
+      </w:r>
+      <w:r>
+        <w:t xml:space="preserve">.  </w:t>
+      </w:r>
+    </w:p>
+    <w:p>
+      <w:pPr>
+        <w:pStyle w:val="NormalWeb"/>
+        <w:rPr>
+          <w:b/>
+          <w:bCs/>
+        </w:rPr>
+      </w:pPr>
+      <w:r>
+        <w:rPr>
+          <w:b/>
+          <w:bCs/>
+        </w:rPr>
+        <w:t>11 Nov 2023</w:t>
+      </w:r>
+    </w:p>
+    <w:p>
+      <w:pPr>
+        <w:pStyle w:val="NormalWeb"/>
+      </w:pPr>
+      <w:r>
+        <w:t xml:space="preserve">NB: did a long form script for Nic Badcock's student (different tasks and </w:t>
+      </w:r>
+      <w:proofErr w:type="gramStart"/>
+      <w:r>
+        <w:t>timings, but</w:t>
+      </w:r>
+      <w:proofErr w:type="gramEnd"/>
+      <w:r>
+        <w:t xml:space="preserve"> would be easy to adapt).  I think I already did one for COLA, but if need </w:t>
+      </w:r>
+      <w:proofErr w:type="gramStart"/>
+      <w:r>
+        <w:t>be</w:t>
+      </w:r>
+      <w:proofErr w:type="gramEnd"/>
+      <w:r>
+        <w:t xml:space="preserve"> look at OzGAM2023, which is now neatly organised so there are separate files for task timings.</w:t>
+      </w:r>
+    </w:p>
+    <w:p>
+      <w:pPr>
+        <w:pStyle w:val="NormalWeb"/>
+      </w:pPr>
+      <w:r>
+        <w:t>Focus now on fMRI processing.</w:t>
+      </w:r>
+    </w:p>
+    <w:p>
+      <w:pPr>
+        <w:pStyle w:val="NormalWeb"/>
+      </w:pPr>
+    </w:p>
+    <w:p>
+      <w:pPr>
+        <w:pStyle w:val="NormalWeb"/>
+      </w:pPr>
+      <w:r>
+        <w:lastRenderedPageBreak/>
+        <w:t>1/2/24</w:t>
+      </w:r>
+    </w:p>
+    <w:p>
+      <w:pPr>
+        <w:pStyle w:val="NormalWeb"/>
+      </w:pPr>
+      <w:r>
+        <w:t>All now on Wolfram project</w:t>
+      </w:r>
+    </w:p>
+    <w:p>
+      <w:pPr>
+        <w:pStyle w:val="NormalWeb"/>
+      </w:pPr>
+    </w:p>
+    <w:p>
+      <w:pPr>
+        <w:pStyle w:val="NormalWeb"/>
+      </w:pPr>
+      <w:r>
+        <w:t>7/4/24</w:t>
+      </w:r>
+    </w:p>
+    <w:p>
+      <w:pPr>
+        <w:pStyle w:val="NormalWeb"/>
+      </w:pPr>
+      <w:r>
+        <w:t>Two corrections made to processed files.</w:t>
+      </w:r>
+    </w:p>
+    <w:p>
+      <w:pPr>
+        <w:pStyle w:val="NormalWeb"/>
+      </w:pPr>
+      <w:r>
+        <w:t xml:space="preserve">BAN11 is </w:t>
+      </w:r>
+      <w:proofErr w:type="gramStart"/>
+      <w:r>
+        <w:t>right-handed</w:t>
+      </w:r>
+      <w:proofErr w:type="gramEnd"/>
+    </w:p>
+    <w:p>
+      <w:pPr>
+        <w:pStyle w:val="NormalWeb"/>
+      </w:pPr>
+      <w:r>
+        <w:t>BAN17 now included (had been excluded because of uncoded trials)</w:t>
+      </w:r>
+    </w:p>
+    <w:p>
+      <w:pPr>
+        <w:pStyle w:val="NormalWeb"/>
+      </w:pPr>
+    </w:p>
+    <w:p>
+      <w:pPr>
+        <w:pStyle w:val="NormalWeb"/>
+      </w:pPr>
+    </w:p>
+    <w:p>
+      <w:pPr>
+        <w:pStyle w:val="NormalWeb"/>
+      </w:pPr>
+    </w:p>
+    <w:p>
+      <w:pPr>
+        <w:pStyle w:val="NormalWeb"/>
+      </w:pPr>
+    </w:p>
+    <w:p>
+      <w:pPr>
+        <w:pStyle w:val="NormalWeb"/>
+      </w:pPr>
     </w:p>
     <w:p>
       <w:pPr>

</xml_diff>